<commit_message>
MAJ "Essentiel" - word
</commit_message>
<xml_diff>
--- a/diapos/essentiel.docx
+++ b/diapos/essentiel.docx
@@ -20,21 +20,7 @@
         <w:rPr>
           <w:color w:val="FF0000"/>
         </w:rPr>
-        <w:t>[</w:t>
-      </w:r>
-      <w:proofErr w:type="gramStart"/>
-      <w:r>
-        <w:rPr>
-          <w:color w:val="FF0000"/>
-        </w:rPr>
-        <w:t>bloc</w:t>
-      </w:r>
-      <w:proofErr w:type="gramEnd"/>
-      <w:r>
-        <w:rPr>
-          <w:color w:val="FF0000"/>
-        </w:rPr>
-        <w:t xml:space="preserve"> de capture]</w:t>
+        <w:t>[bloc de capture]</w:t>
       </w:r>
       <w:r>
         <w:rPr>
@@ -90,15 +76,7 @@
         <w:br/>
       </w:r>
       <w:r>
-        <w:t xml:space="preserve">Voir les </w:t>
-      </w:r>
-      <w:proofErr w:type="spellStart"/>
-      <w:r>
-        <w:t>lambdas</w:t>
-      </w:r>
-      <w:proofErr w:type="spellEnd"/>
-      <w:r>
-        <w:t xml:space="preserve"> comme des classes :</w:t>
+        <w:t>Voir les lambdas comme des classes :</w:t>
       </w:r>
       <w:r>
         <w:br/>
@@ -113,15 +91,7 @@
         <w:br/>
       </w:r>
       <w:r>
-        <w:t xml:space="preserve">Argument = argument de la méthode </w:t>
-      </w:r>
-      <w:proofErr w:type="spellStart"/>
-      <w:r>
-        <w:t>operator</w:t>
-      </w:r>
-      <w:proofErr w:type="spellEnd"/>
-      <w:r>
-        <w:t>()</w:t>
+        <w:t>Argument = argument de la méthode operator()</w:t>
       </w:r>
       <w:r>
         <w:br/>
@@ -136,65 +106,21 @@
         <w:br/>
       </w:r>
       <w:r>
-        <w:t xml:space="preserve">Le cpp17 supporte les </w:t>
-      </w:r>
-      <w:proofErr w:type="spellStart"/>
-      <w:r>
-        <w:t>lambdas</w:t>
-      </w:r>
-      <w:proofErr w:type="spellEnd"/>
-      <w:r>
-        <w:t xml:space="preserve"> polymorphique (équivalent classe </w:t>
-      </w:r>
-      <w:proofErr w:type="spellStart"/>
-      <w:r>
-        <w:t>template</w:t>
-      </w:r>
-      <w:proofErr w:type="spellEnd"/>
-      <w:r>
-        <w:t>):</w:t>
+        <w:t>Le cpp17 supporte les lambdas polymorphique (équivalent classe template):</w:t>
       </w:r>
       <w:r>
         <w:br/>
       </w:r>
       <w:r>
-        <w:t xml:space="preserve">auto </w:t>
-      </w:r>
-      <w:proofErr w:type="spellStart"/>
-      <w:r>
-        <w:t>plusOne</w:t>
-      </w:r>
-      <w:proofErr w:type="spellEnd"/>
-      <w:r>
-        <w:t xml:space="preserve"> = [](auto val){return val + 1;} ;</w:t>
+        <w:t>auto plusOne = [](auto val){return val + 1;} ;</w:t>
       </w:r>
       <w:r>
         <w:br/>
-      </w:r>
-      <w:proofErr w:type="spellStart"/>
-      <w:r>
-        <w:t>plusOne</w:t>
-      </w:r>
-      <w:proofErr w:type="spellEnd"/>
-      <w:r>
-        <w:t>(1) ;</w:t>
+        <w:t>plusOne(1) ;</w:t>
       </w:r>
       <w:r>
         <w:br/>
-      </w:r>
-      <w:proofErr w:type="spellStart"/>
-      <w:r>
-        <w:t>plusOne</w:t>
-      </w:r>
-      <w:proofErr w:type="spellEnd"/>
-      <w:r>
-        <w:t>(</w:t>
-      </w:r>
-      <w:r>
-        <w:t>1.f</w:t>
-      </w:r>
-      <w:r>
-        <w:t>) ;</w:t>
+        <w:t>plusOne(1.f) ;</w:t>
       </w:r>
       <w:r>
         <w:rPr>
@@ -213,15 +139,7 @@
         </w:numPr>
       </w:pPr>
       <w:r>
-        <w:t xml:space="preserve">Utilisez les </w:t>
-      </w:r>
-      <w:proofErr w:type="spellStart"/>
-      <w:r>
-        <w:t>lambdas</w:t>
-      </w:r>
-      <w:proofErr w:type="spellEnd"/>
-      <w:r>
-        <w:t xml:space="preserve"> surtout dans les algorithmes standards !</w:t>
+        <w:t>Utilisez les lambdas surtout dans les algorithmes standards !</w:t>
       </w:r>
     </w:p>
     <w:p>
@@ -229,6 +147,10 @@
         <w:pStyle w:val="Titre1"/>
       </w:pPr>
       <w:r>
+        <w:rPr>
+          <w:noProof/>
+          <w:lang w:eastAsia="fr-FR"/>
+        </w:rPr>
         <mc:AlternateContent>
           <mc:Choice Requires="wps">
             <w:drawing>
@@ -367,22 +289,8 @@
                                 <w:sz w:val="20"/>
                                 <w:szCs w:val="36"/>
                               </w:rPr>
-                              <w:t xml:space="preserve">  </w:t>
-                            </w:r>
-                            <w:proofErr w:type="spellStart"/>
-                            <w:proofErr w:type="gramStart"/>
-                            <w:r>
-                              <w:rPr>
-                                <w:rFonts w:asciiTheme="minorHAnsi" w:hAnsi="Trebuchet MS" w:cstheme="minorBidi"/>
-                                <w:color w:val="000000" w:themeColor="text1"/>
-                                <w:kern w:val="24"/>
-                                <w:sz w:val="20"/>
-                                <w:szCs w:val="36"/>
-                              </w:rPr>
-                              <w:t>program.a</w:t>
-                            </w:r>
-                            <w:proofErr w:type="spellEnd"/>
-                            <w:proofErr w:type="gramEnd"/>
+                              <w:t xml:space="preserve">  program.a</w:t>
+                            </w:r>
                           </w:p>
                           <w:p>
                             <w:pPr>
@@ -392,27 +300,15 @@
                                 <w:sz w:val="14"/>
                               </w:rPr>
                             </w:pPr>
-                            <w:proofErr w:type="spellStart"/>
-                            <w:r>
-                              <w:rPr>
-                                <w:rFonts w:asciiTheme="minorHAnsi" w:hAnsi="Trebuchet MS" w:cstheme="minorBidi"/>
-                                <w:color w:val="000000" w:themeColor="text1"/>
-                                <w:kern w:val="24"/>
-                                <w:sz w:val="20"/>
-                                <w:szCs w:val="36"/>
-                              </w:rPr>
-                              <w:t>Program.c</w:t>
-                            </w:r>
-                            <w:proofErr w:type="spellEnd"/>
-                            <w:r>
-                              <w:rPr>
-                                <w:rFonts w:asciiTheme="minorHAnsi" w:hAnsi="Trebuchet MS" w:cstheme="minorBidi"/>
-                                <w:color w:val="000000" w:themeColor="text1"/>
-                                <w:kern w:val="24"/>
-                                <w:sz w:val="20"/>
-                                <w:szCs w:val="36"/>
-                              </w:rPr>
-                              <w:t xml:space="preserve">  </w:t>
+                            <w:r>
+                              <w:rPr>
+                                <w:rFonts w:asciiTheme="minorHAnsi" w:hAnsi="Trebuchet MS" w:cstheme="minorBidi"/>
+                                <w:color w:val="000000" w:themeColor="text1"/>
+                                <w:kern w:val="24"/>
+                                <w:sz w:val="20"/>
+                                <w:szCs w:val="36"/>
+                              </w:rPr>
+                              <w:t xml:space="preserve">Program.c  </w:t>
                             </w:r>
                             <w:r>
                               <w:rPr>
@@ -432,29 +328,7 @@
                                 <w:sz w:val="20"/>
                                 <w:szCs w:val="36"/>
                               </w:rPr>
-                              <w:t xml:space="preserve">  </w:t>
-                            </w:r>
-                            <w:proofErr w:type="spellStart"/>
-                            <w:r>
-                              <w:rPr>
-                                <w:rFonts w:asciiTheme="minorHAnsi" w:hAnsi="Trebuchet MS" w:cstheme="minorBidi"/>
-                                <w:color w:val="000000" w:themeColor="text1"/>
-                                <w:kern w:val="24"/>
-                                <w:sz w:val="20"/>
-                                <w:szCs w:val="36"/>
-                              </w:rPr>
-                              <w:t>program.i</w:t>
-                            </w:r>
-                            <w:proofErr w:type="spellEnd"/>
-                            <w:r>
-                              <w:rPr>
-                                <w:rFonts w:asciiTheme="minorHAnsi" w:hAnsi="Trebuchet MS" w:cstheme="minorBidi"/>
-                                <w:color w:val="000000" w:themeColor="text1"/>
-                                <w:kern w:val="24"/>
-                                <w:sz w:val="20"/>
-                                <w:szCs w:val="36"/>
-                              </w:rPr>
-                              <w:t xml:space="preserve">  </w:t>
+                              <w:t xml:space="preserve">  program.i  </w:t>
                             </w:r>
                             <w:r>
                               <w:rPr>
@@ -474,29 +348,7 @@
                                 <w:sz w:val="20"/>
                                 <w:szCs w:val="36"/>
                               </w:rPr>
-                              <w:t xml:space="preserve">  </w:t>
-                            </w:r>
-                            <w:proofErr w:type="spellStart"/>
-                            <w:r>
-                              <w:rPr>
-                                <w:rFonts w:asciiTheme="minorHAnsi" w:hAnsi="Trebuchet MS" w:cstheme="minorBidi"/>
-                                <w:color w:val="000000" w:themeColor="text1"/>
-                                <w:kern w:val="24"/>
-                                <w:sz w:val="20"/>
-                                <w:szCs w:val="36"/>
-                              </w:rPr>
-                              <w:t>program.s</w:t>
-                            </w:r>
-                            <w:proofErr w:type="spellEnd"/>
-                            <w:r>
-                              <w:rPr>
-                                <w:rFonts w:asciiTheme="minorHAnsi" w:hAnsi="Trebuchet MS" w:cstheme="minorBidi"/>
-                                <w:color w:val="000000" w:themeColor="text1"/>
-                                <w:kern w:val="24"/>
-                                <w:sz w:val="20"/>
-                                <w:szCs w:val="36"/>
-                              </w:rPr>
-                              <w:t xml:space="preserve">  </w:t>
+                              <w:t xml:space="preserve">  program.s  </w:t>
                             </w:r>
                             <w:r>
                               <w:rPr>
@@ -516,29 +368,7 @@
                                 <w:sz w:val="20"/>
                                 <w:szCs w:val="36"/>
                               </w:rPr>
-                              <w:t xml:space="preserve">  </w:t>
-                            </w:r>
-                            <w:proofErr w:type="spellStart"/>
-                            <w:r>
-                              <w:rPr>
-                                <w:rFonts w:asciiTheme="minorHAnsi" w:hAnsi="Trebuchet MS" w:cstheme="minorBidi"/>
-                                <w:color w:val="000000" w:themeColor="text1"/>
-                                <w:kern w:val="24"/>
-                                <w:sz w:val="20"/>
-                                <w:szCs w:val="36"/>
-                              </w:rPr>
-                              <w:t>program.o</w:t>
-                            </w:r>
-                            <w:proofErr w:type="spellEnd"/>
-                            <w:r>
-                              <w:rPr>
-                                <w:rFonts w:asciiTheme="minorHAnsi" w:hAnsi="Trebuchet MS" w:cstheme="minorBidi"/>
-                                <w:color w:val="000000" w:themeColor="text1"/>
-                                <w:kern w:val="24"/>
-                                <w:sz w:val="20"/>
-                                <w:szCs w:val="36"/>
-                              </w:rPr>
-                              <w:t xml:space="preserve"> </w:t>
+                              <w:t xml:space="preserve">  program.o </w:t>
                             </w:r>
                             <w:r>
                               <w:rPr>
@@ -1141,6 +971,10 @@
     <w:p/>
     <w:p>
       <w:r>
+        <w:rPr>
+          <w:noProof/>
+          <w:lang w:eastAsia="fr-FR"/>
+        </w:rPr>
         <mc:AlternateContent>
           <mc:Choice Requires="wps">
             <w:drawing>
@@ -1251,6 +1085,10 @@
         </mc:AlternateContent>
       </w:r>
       <w:r>
+        <w:rPr>
+          <w:noProof/>
+          <w:lang w:eastAsia="fr-FR"/>
+        </w:rPr>
         <mc:AlternateContent>
           <mc:Choice Requires="wps">
             <w:drawing>
@@ -1304,8 +1142,6 @@
                                 <w:sz w:val="18"/>
                               </w:rPr>
                             </w:pPr>
-                            <w:proofErr w:type="spellStart"/>
-                            <w:proofErr w:type="gramStart"/>
                             <w:r>
                               <w:rPr>
                                 <w:rFonts w:asciiTheme="minorHAnsi" w:hAnsi="Trebuchet MS" w:cstheme="minorBidi"/>
@@ -1315,8 +1151,6 @@
                               </w:rPr>
                               <w:t>préprocésseur</w:t>
                             </w:r>
-                            <w:proofErr w:type="spellEnd"/>
-                            <w:proofErr w:type="gramEnd"/>
                           </w:p>
                         </w:txbxContent>
                       </wps:txbx>
@@ -1364,6 +1198,10 @@
         </mc:AlternateContent>
       </w:r>
       <w:r>
+        <w:rPr>
+          <w:noProof/>
+          <w:lang w:eastAsia="fr-FR"/>
+        </w:rPr>
         <mc:AlternateContent>
           <mc:Choice Requires="wps">
             <w:drawing>
@@ -1422,7 +1260,6 @@
                                 <w:sz w:val="18"/>
                               </w:rPr>
                             </w:pPr>
-                            <w:proofErr w:type="gramStart"/>
                             <w:r>
                               <w:rPr>
                                 <w:rFonts w:asciiTheme="minorHAnsi" w:hAnsi="Trebuchet MS" w:cstheme="minorBidi"/>
@@ -1432,7 +1269,6 @@
                               </w:rPr>
                               <w:t>assembleur</w:t>
                             </w:r>
-                            <w:proofErr w:type="gramEnd"/>
                           </w:p>
                         </w:txbxContent>
                       </wps:txbx>
@@ -1478,6 +1314,10 @@
         </mc:AlternateContent>
       </w:r>
       <w:r>
+        <w:rPr>
+          <w:noProof/>
+          <w:lang w:eastAsia="fr-FR"/>
+        </w:rPr>
         <mc:AlternateContent>
           <mc:Choice Requires="wps">
             <w:drawing>
@@ -1531,7 +1371,6 @@
                                 <w:sz w:val="18"/>
                               </w:rPr>
                             </w:pPr>
-                            <w:proofErr w:type="gramStart"/>
                             <w:r>
                               <w:rPr>
                                 <w:rFonts w:asciiTheme="minorHAnsi" w:hAnsi="Trebuchet MS" w:cstheme="minorBidi"/>
@@ -1541,7 +1380,6 @@
                               </w:rPr>
                               <w:t>compilateur</w:t>
                             </w:r>
-                            <w:proofErr w:type="gramEnd"/>
                           </w:p>
                         </w:txbxContent>
                       </wps:txbx>
@@ -1589,6 +1427,10 @@
     </w:p>
     <w:p>
       <w:r>
+        <w:rPr>
+          <w:noProof/>
+          <w:lang w:eastAsia="fr-FR"/>
+        </w:rPr>
         <mc:AlternateContent>
           <mc:Choice Requires="wps">
             <w:drawing>
@@ -1738,27 +1580,15 @@
                                 <w:sz w:val="14"/>
                               </w:rPr>
                             </w:pPr>
-                            <w:proofErr w:type="spellStart"/>
-                            <w:r>
-                              <w:rPr>
-                                <w:rFonts w:asciiTheme="minorHAnsi" w:hAnsi="Trebuchet MS" w:cstheme="minorBidi"/>
-                                <w:color w:val="000000" w:themeColor="text1"/>
-                                <w:kern w:val="24"/>
-                                <w:sz w:val="20"/>
-                                <w:szCs w:val="36"/>
-                              </w:rPr>
-                              <w:t>Program.c</w:t>
-                            </w:r>
-                            <w:proofErr w:type="spellEnd"/>
-                            <w:r>
-                              <w:rPr>
-                                <w:rFonts w:asciiTheme="minorHAnsi" w:hAnsi="Trebuchet MS" w:cstheme="minorBidi"/>
-                                <w:color w:val="000000" w:themeColor="text1"/>
-                                <w:kern w:val="24"/>
-                                <w:sz w:val="20"/>
-                                <w:szCs w:val="36"/>
-                              </w:rPr>
-                              <w:t xml:space="preserve">  </w:t>
+                            <w:r>
+                              <w:rPr>
+                                <w:rFonts w:asciiTheme="minorHAnsi" w:hAnsi="Trebuchet MS" w:cstheme="minorBidi"/>
+                                <w:color w:val="000000" w:themeColor="text1"/>
+                                <w:kern w:val="24"/>
+                                <w:sz w:val="20"/>
+                                <w:szCs w:val="36"/>
+                              </w:rPr>
+                              <w:t xml:space="preserve">Program.c  </w:t>
                             </w:r>
                             <w:r>
                               <w:rPr>
@@ -1778,29 +1608,7 @@
                                 <w:sz w:val="20"/>
                                 <w:szCs w:val="36"/>
                               </w:rPr>
-                              <w:t xml:space="preserve">  </w:t>
-                            </w:r>
-                            <w:proofErr w:type="spellStart"/>
-                            <w:r>
-                              <w:rPr>
-                                <w:rFonts w:asciiTheme="minorHAnsi" w:hAnsi="Trebuchet MS" w:cstheme="minorBidi"/>
-                                <w:color w:val="000000" w:themeColor="text1"/>
-                                <w:kern w:val="24"/>
-                                <w:sz w:val="20"/>
-                                <w:szCs w:val="36"/>
-                              </w:rPr>
-                              <w:t>program.i</w:t>
-                            </w:r>
-                            <w:proofErr w:type="spellEnd"/>
-                            <w:r>
-                              <w:rPr>
-                                <w:rFonts w:asciiTheme="minorHAnsi" w:hAnsi="Trebuchet MS" w:cstheme="minorBidi"/>
-                                <w:color w:val="000000" w:themeColor="text1"/>
-                                <w:kern w:val="24"/>
-                                <w:sz w:val="20"/>
-                                <w:szCs w:val="36"/>
-                              </w:rPr>
-                              <w:t xml:space="preserve">  </w:t>
+                              <w:t xml:space="preserve">  program.i  </w:t>
                             </w:r>
                             <w:r>
                               <w:rPr>
@@ -2394,23 +2202,7 @@
     <w:p/>
     <w:p>
       <w:r>
-        <w:t xml:space="preserve">Link </w:t>
-      </w:r>
-      <w:proofErr w:type="spellStart"/>
-      <w:r>
-        <w:t>dynamic</w:t>
-      </w:r>
-      <w:proofErr w:type="spellEnd"/>
-      <w:r>
-        <w:t xml:space="preserve"> depuis </w:t>
-      </w:r>
-      <w:proofErr w:type="spellStart"/>
-      <w:r>
-        <w:t>visual</w:t>
-      </w:r>
-      <w:proofErr w:type="spellEnd"/>
-      <w:r>
-        <w:t xml:space="preserve"> : </w:t>
+        <w:t xml:space="preserve">Link dynamic depuis visual : </w:t>
       </w:r>
     </w:p>
     <w:p>
@@ -2440,13 +2232,8 @@
         <w:sym w:font="Wingdings" w:char="F0E0"/>
       </w:r>
       <w:r>
-        <w:t xml:space="preserve">Autres répertoires </w:t>
-      </w:r>
-      <w:proofErr w:type="spellStart"/>
-      <w:r>
-        <w:t>include</w:t>
-      </w:r>
-      <w:proofErr w:type="spellEnd"/>
+        <w:t>Autres répertoires include</w:t>
+      </w:r>
     </w:p>
     <w:p>
       <w:pPr>
@@ -2456,6 +2243,8 @@
           <w:numId w:val="1"/>
         </w:numPr>
       </w:pPr>
+      <w:bookmarkStart w:id="0" w:name="_GoBack"/>
+      <w:bookmarkEnd w:id="0"/>
       <w:r>
         <w:t>Propriétés</w:t>
       </w:r>
@@ -2513,15 +2302,7 @@
     </w:p>
     <w:p>
       <w:r>
-        <w:t xml:space="preserve">Note : le linker </w:t>
-      </w:r>
-      <w:proofErr w:type="gramStart"/>
-      <w:r>
-        <w:t>a</w:t>
-      </w:r>
-      <w:proofErr w:type="gramEnd"/>
-      <w:r>
-        <w:t xml:space="preserve"> besoin du .lib pour la compilation du main. </w:t>
+        <w:t xml:space="preserve">Note : le linker a besoin du .lib pour la compilation du main. </w:t>
       </w:r>
       <w:r>
         <w:t>Pour l’exécution,</w:t>
@@ -2535,42 +2316,10 @@
     </w:p>
     <w:p>
       <w:r>
-        <w:t xml:space="preserve">Link </w:t>
-      </w:r>
-      <w:proofErr w:type="spellStart"/>
-      <w:r>
-        <w:t>static</w:t>
-      </w:r>
-      <w:proofErr w:type="spellEnd"/>
-      <w:r>
-        <w:t> :</w:t>
-      </w:r>
-      <w:r>
-        <w:t xml:space="preserve"> un </w:t>
-      </w:r>
-      <w:proofErr w:type="spellStart"/>
-      <w:r>
-        <w:t>link</w:t>
-      </w:r>
-      <w:proofErr w:type="spellEnd"/>
-      <w:r>
-        <w:t xml:space="preserve"> </w:t>
-      </w:r>
-      <w:proofErr w:type="spellStart"/>
-      <w:r>
-        <w:t>static</w:t>
-      </w:r>
-      <w:proofErr w:type="spellEnd"/>
-      <w:r>
-        <w:t xml:space="preserve"> produit un </w:t>
-      </w:r>
-      <w:proofErr w:type="spellStart"/>
-      <w:r>
-        <w:t>exe</w:t>
-      </w:r>
-      <w:proofErr w:type="spellEnd"/>
-      <w:r>
-        <w:t xml:space="preserve"> autonome.</w:t>
+        <w:t>Link static :</w:t>
+      </w:r>
+      <w:r>
+        <w:t xml:space="preserve"> un link static produit un exe autonome.</w:t>
       </w:r>
       <w:r>
         <w:br/>
@@ -2595,31 +2344,7 @@
         <w:t xml:space="preserve">Windows : </w:t>
       </w:r>
       <w:r>
-        <w:t>__</w:t>
-      </w:r>
-      <w:proofErr w:type="spellStart"/>
-      <w:r>
-        <w:t>declspec</w:t>
-      </w:r>
-      <w:proofErr w:type="spellEnd"/>
-      <w:r>
-        <w:t>(</w:t>
-      </w:r>
-      <w:proofErr w:type="spellStart"/>
-      <w:r>
-        <w:t>dllexport</w:t>
-      </w:r>
-      <w:proofErr w:type="spellEnd"/>
-      <w:r>
-        <w:t xml:space="preserve"> / </w:t>
-      </w:r>
-      <w:proofErr w:type="spellStart"/>
-      <w:r>
-        <w:t>dllimport</w:t>
-      </w:r>
-      <w:proofErr w:type="spellEnd"/>
-      <w:r>
-        <w:t>) : nécessaire pour l’export et l’import des symboles utilisés</w:t>
+        <w:t>__declspec(dllexport / dllimport) : nécessaire pour l’export et l’import des symboles utilisés</w:t>
       </w:r>
       <w:r>
         <w:t>. Un jeu de macro permet d’être compatible Linux et Windows</w:t>
@@ -2627,13 +2352,8 @@
       <w:r>
         <w:br/>
       </w:r>
-      <w:proofErr w:type="spellStart"/>
-      <w:r>
-        <w:t>Extern</w:t>
-      </w:r>
-      <w:proofErr w:type="spellEnd"/>
-      <w:r>
-        <w:t xml:space="preserve"> "C" permet d’utiliser une lib C++ avec un client C.</w:t>
+      <w:r>
+        <w:t>Extern "C" permet d’utiliser une lib C++ avec un client C.</w:t>
       </w:r>
     </w:p>
     <w:p>
@@ -2661,75 +2381,63 @@
       </w:r>
     </w:p>
     <w:p>
-      <w:r>
-        <w:t xml:space="preserve">Pour </w:t>
-      </w:r>
-      <w:proofErr w:type="spellStart"/>
-      <w:r>
-        <w:t>visual</w:t>
-      </w:r>
-      <w:proofErr w:type="spellEnd"/>
+      <w:pPr>
+        <w:rPr>
+          <w:lang w:val="en-US"/>
+        </w:rPr>
+      </w:pPr>
+      <w:r>
+        <w:rPr>
+          <w:lang w:val="en-US"/>
+        </w:rPr>
+        <w:t>Pour visual</w:t>
+      </w:r>
       <w:r>
         <w:rPr>
           <w:noProof/>
-          <w:lang w:eastAsia="fr-FR"/>
+          <w:lang w:val="en-US" w:eastAsia="fr-FR"/>
         </w:rPr>
         <w:t xml:space="preserve"> </w:t>
       </w:r>
       <w:r>
+        <w:rPr>
+          <w:lang w:val="en-US"/>
+        </w:rPr>
         <w:br/>
         <w:t>Génération</w:t>
       </w:r>
       <w:r>
-        <w:t> : /</w:t>
-      </w:r>
-      <w:proofErr w:type="spellStart"/>
-      <w:r>
-        <w:t>Yc</w:t>
-      </w:r>
-      <w:proofErr w:type="spellEnd"/>
-      <w:r>
-        <w:t xml:space="preserve"> </w:t>
-      </w:r>
-      <w:bookmarkStart w:id="0" w:name="_GoBack"/>
-      <w:bookmarkEnd w:id="0"/>
-      <w:r>
+        <w:rPr>
+          <w:lang w:val="en-US"/>
+        </w:rPr>
+        <w:t xml:space="preserve"> : /Yc </w:t>
+      </w:r>
+      <w:r>
+        <w:rPr>
+          <w:lang w:val="en-US"/>
+        </w:rPr>
         <w:br/>
         <w:t xml:space="preserve">Utilisation </w:t>
       </w:r>
       <w:r>
-        <w:t>/</w:t>
-      </w:r>
-      <w:proofErr w:type="spellStart"/>
-      <w:r>
-        <w:t>Yu</w:t>
-      </w:r>
-      <w:proofErr w:type="spellEnd"/>
-      <w:r>
-        <w:t xml:space="preserve"> </w:t>
-      </w:r>
-      <w:r>
+        <w:rPr>
+          <w:lang w:val="en-US"/>
+        </w:rPr>
+        <w:t xml:space="preserve">/Yu </w:t>
+      </w:r>
+      <w:r>
+        <w:rPr>
+          <w:lang w:val="en-US"/>
+        </w:rPr>
         <w:br/>
         <w:t>QMAKE : PRECOMPILED_HEADER = …</w:t>
       </w:r>
       <w:r>
+        <w:rPr>
+          <w:lang w:val="en-US"/>
+        </w:rPr>
         <w:br/>
-      </w:r>
-      <w:proofErr w:type="spellStart"/>
-      <w:r>
-        <w:t>Cmake</w:t>
-      </w:r>
-      <w:proofErr w:type="spellEnd"/>
-      <w:r>
-        <w:t xml:space="preserve"> : </w:t>
-      </w:r>
-      <w:proofErr w:type="spellStart"/>
-      <w:r>
-        <w:t>target_precompile_headers</w:t>
-      </w:r>
-      <w:proofErr w:type="spellEnd"/>
-      <w:r>
-        <w:t>()</w:t>
+        <w:t>Cmake : target_precompile_headers()</w:t>
       </w:r>
     </w:p>
     <w:p>
@@ -2742,6 +2450,10 @@
     </w:p>
     <w:p>
       <w:r>
+        <w:rPr>
+          <w:noProof/>
+          <w:lang w:eastAsia="fr-FR"/>
+        </w:rPr>
         <mc:AlternateContent>
           <mc:Choice Requires="wps">
             <w:drawing>
@@ -2849,6 +2561,10 @@
         </mc:AlternateContent>
       </w:r>
       <w:r>
+        <w:rPr>
+          <w:noProof/>
+          <w:lang w:eastAsia="fr-FR"/>
+        </w:rPr>
         <mc:AlternateContent>
           <mc:Choice Requires="wps">
             <w:drawing>
@@ -2956,6 +2672,10 @@
         </mc:AlternateContent>
       </w:r>
       <w:r>
+        <w:rPr>
+          <w:noProof/>
+          <w:lang w:eastAsia="fr-FR"/>
+        </w:rPr>
         <mc:AlternateContent>
           <mc:Choice Requires="wps">
             <w:drawing>
@@ -3000,7 +2720,6 @@
                                 <w:sz w:val="16"/>
                               </w:rPr>
                             </w:pPr>
-                            <w:proofErr w:type="spellStart"/>
                             <w:r>
                               <w:rPr>
                                 <w:rFonts w:asciiTheme="minorHAnsi" w:hAnsi="Trebuchet MS" w:cstheme="minorBidi"/>
@@ -3011,7 +2730,6 @@
                               </w:rPr>
                               <w:t>Debug</w:t>
                             </w:r>
-                            <w:proofErr w:type="spellEnd"/>
                           </w:p>
                         </w:txbxContent>
                       </wps:txbx>
@@ -3069,7 +2787,19 @@
     </w:p>
     <w:p>
       <w:r>
-        <w:t>/W[0, 1, 2, 3, 4] -&gt; utiliser /W4 sur vos projets</w:t>
+        <w:t xml:space="preserve">/W[0, 1, 2, 3, 4] -&gt; </w:t>
+      </w:r>
+      <w:r>
+        <w:t>essayes d’</w:t>
+      </w:r>
+      <w:r>
+        <w:t>utiliser /W4</w:t>
+      </w:r>
+      <w:r>
+        <w:t xml:space="preserve"> ou -Wall</w:t>
+      </w:r>
+      <w:r>
+        <w:t xml:space="preserve"> sur vos projets</w:t>
       </w:r>
       <w:r>
         <w:br/>
@@ -3077,23 +2807,7 @@
       </w:r>
       <w:r>
         <w:br/>
-        <w:t>/Z7(.</w:t>
-      </w:r>
-      <w:proofErr w:type="spellStart"/>
-      <w:r>
-        <w:t>obj</w:t>
-      </w:r>
-      <w:proofErr w:type="spellEnd"/>
-      <w:r>
-        <w:t>) /Zi(.pdb) /ZI(.pdb + .</w:t>
-      </w:r>
-      <w:proofErr w:type="spellStart"/>
-      <w:r>
-        <w:t>idb</w:t>
-      </w:r>
-      <w:proofErr w:type="spellEnd"/>
-      <w:r>
-        <w:t>) -&gt; utilisez /ZI pour avoir toutes les fonctionnalités, /Z7 si vous êtes contraints en espace disque</w:t>
+        <w:t>/Z7(.obj) /Zi(.pdb) /ZI(.pdb + .idb) -&gt; utilisez /ZI pour avoir toutes les fonctionnalités, /Z7 si vous êtes contraints en espace disque</w:t>
       </w:r>
     </w:p>
     <w:sectPr>
@@ -3996,6 +3710,7 @@
   <w:style w:type="character" w:default="1" w:styleId="Policepardfaut">
     <w:name w:val="Default Paragraph Font"/>
     <w:uiPriority w:val="1"/>
+    <w:semiHidden/>
     <w:unhideWhenUsed/>
   </w:style>
   <w:style w:type="table" w:default="1" w:styleId="TableauNormal">
@@ -4725,7 +4440,7 @@
 </file>
 
 <file path=customXml/itemProps1.xml><?xml version="1.0" encoding="utf-8"?>
-<ds:datastoreItem xmlns:ds="http://schemas.openxmlformats.org/officeDocument/2006/customXml" ds:itemID="{E2252CCF-0ED2-40F5-8634-3D09B94093E4}">
+<ds:datastoreItem xmlns:ds="http://schemas.openxmlformats.org/officeDocument/2006/customXml" ds:itemID="{99CE16B1-7146-4E78-B574-1AF759B9833A}">
   <ds:schemaRefs>
     <ds:schemaRef ds:uri="http://schemas.openxmlformats.org/officeDocument/2006/bibliography"/>
   </ds:schemaRefs>

</xml_diff>